<commit_message>
final final project push
</commit_message>
<xml_diff>
--- a/ETL Project Final Report.docx
+++ b/ETL Project Final Report.docx
@@ -68,10 +68,7 @@
         <w:t xml:space="preserve">was the smoking prevalence as a percent per country. The second was the life expectance in years per country. </w:t>
       </w:r>
       <w:r>
-        <w:t>I was hoping to find a correlation between the two sets</w:t>
-      </w:r>
-      <w:r>
-        <w:t xml:space="preserve"> by pulling into one table both pieces of data from two different years and seeing if smoking trending down correlated to life expectancy trending up.</w:t>
+        <w:t>I was hoping to find a correlation between the two sets by pulling into one table both pieces of data from two different years and seeing if smoking trending down correlated to life expectancy trending up.</w:t>
       </w:r>
     </w:p>
     <w:p>
@@ -147,15 +144,7 @@
         <w:t>Extract:</w:t>
       </w:r>
       <w:r>
-        <w:t xml:space="preserve"> To extract this data, I imported the two CSVs as data frames in my </w:t>
-      </w:r>
-      <w:proofErr w:type="spellStart"/>
-      <w:r>
-        <w:t>jupyter</w:t>
-      </w:r>
-      <w:proofErr w:type="spellEnd"/>
-      <w:r>
-        <w:t xml:space="preserve"> notebook using the code below.</w:t>
+        <w:t xml:space="preserve"> To extract this data, I imported the two CSVs as data frames in my jupyter notebook using the code below.</w:t>
       </w:r>
     </w:p>
     <w:p>
@@ -245,67 +234,54 @@
         <w:t>:</w:t>
       </w:r>
       <w:r>
+        <w:t xml:space="preserve"> To clean and transform this data I did three distinct steps. The first step was to put the data into Third Normal Form. Both data sets had both a country code and country name column. I create a master country code and country name data frame and when I created the transformed dataframes, I only pulled in the country code. The second step was creating the transformed tables and pulling in only the columns I wanted. For both tables, this included the country code and the years. Lastly, the data set utilized two periods</w:t>
+      </w:r>
+      <w:r>
         <w:t xml:space="preserve"> </w:t>
       </w:r>
       <w:r>
-        <w:t xml:space="preserve">To clean and transform this data I did three distinct steps. The first step was to put the data into Third Normal Form. Both data sets had both a country code and country name column. I create a master country code and country name data frame and when I created the transformed </w:t>
-      </w:r>
-      <w:proofErr w:type="spellStart"/>
-      <w:r>
-        <w:t>dataframes</w:t>
-      </w:r>
-      <w:proofErr w:type="spellEnd"/>
-      <w:r>
-        <w:t>, I only pulled in the country code. The second step was creating the transformed tables and pulling in only the columns I wanted. For both tables, this included the country code and the years. Lastly, the data set utilized two periods</w:t>
+        <w:t>(“..”) for cells with no data</w:t>
+      </w:r>
+      <w:r>
+        <w:t xml:space="preserve"> and the columns needed to be renames for clarity and simplicity</w:t>
+      </w:r>
+      <w:r>
+        <w:t xml:space="preserve">. </w:t>
+      </w:r>
+      <w:r>
+        <w:t>I used the rename fun</w:t>
+      </w:r>
+      <w:r>
+        <w:t xml:space="preserve"> used one loop each and replaced all instances of two periods with the string “NaN”. </w:t>
+      </w:r>
+      <w:r>
+        <w:t xml:space="preserve">I encountered issues with this step </w:t>
+      </w:r>
+      <w:r>
+        <w:t xml:space="preserve">early on when I tried to load my data in the SQL server Postgres. </w:t>
+      </w:r>
+      <w:r>
+        <w:t>I</w:t>
       </w:r>
       <w:r>
         <w:t xml:space="preserve"> </w:t>
       </w:r>
       <w:r>
-        <w:t>(“..”) for cells with no data</w:t>
-      </w:r>
-      <w:r>
-        <w:t xml:space="preserve"> and the columns needed to be renames for clarity and simplicity</w:t>
-      </w:r>
-      <w:r>
-        <w:t xml:space="preserve">. </w:t>
-      </w:r>
-      <w:r>
-        <w:t>I used the rename fun</w:t>
-      </w:r>
-      <w:r>
-        <w:t xml:space="preserve"> used one loop each and replaced all instances of two periods with the string “</w:t>
-      </w:r>
-      <w:proofErr w:type="spellStart"/>
-      <w:r>
-        <w:t>NaN</w:t>
-      </w:r>
-      <w:proofErr w:type="spellEnd"/>
-      <w:r>
-        <w:t xml:space="preserve">”. </w:t>
-      </w:r>
-      <w:r>
-        <w:t xml:space="preserve">I encountered issues with this step </w:t>
-      </w:r>
-      <w:r>
-        <w:t xml:space="preserve">early on when I tried to load my data in the SQL server Postgres. </w:t>
-      </w:r>
-      <w:r>
-        <w:t>I</w:t>
-      </w:r>
-      <w:r>
-        <w:t xml:space="preserve"> </w:t>
-      </w:r>
-      <w:r>
-        <w:t>had set the column data type as FLOAT and when I initially ran the code with a frequently used “NULL” string in place of the two periods, I got an error. Looking into this issue showed me that the string “</w:t>
-      </w:r>
-      <w:proofErr w:type="spellStart"/>
-      <w:r>
-        <w:t>NaN</w:t>
-      </w:r>
-      <w:proofErr w:type="spellEnd"/>
-      <w:r>
-        <w:t xml:space="preserve">” is the acceptable null string for the Postgres FLOAT variable. Below are some snippets of the code I wrote to transform the data. </w:t>
+        <w:t xml:space="preserve">had set the column data type as </w:t>
+      </w:r>
+      <w:r>
+        <w:t>REAL</w:t>
+      </w:r>
+      <w:r>
+        <w:t xml:space="preserve"> and when I initially ran the code with a frequently used “NULL” string in place of the two periods, I got an error. Looking into this issue showed me that the string “NaN” is the acceptable null string for the Postgres </w:t>
+      </w:r>
+      <w:r>
+        <w:t>REAL</w:t>
+      </w:r>
+      <w:bookmarkStart w:id="0" w:name="_GoBack"/>
+      <w:bookmarkEnd w:id="0"/>
+      <w:r>
+        <w:t xml:space="preserve"> variable. Below are some snippets of the code I wrote to transform the data. </w:t>
       </w:r>
     </w:p>
     <w:p>
@@ -436,18 +412,7 @@
         <w:t>:</w:t>
       </w:r>
       <w:r>
-        <w:t xml:space="preserve"> </w:t>
-      </w:r>
-      <w:r>
-        <w:t xml:space="preserve">Once the data was extracted and loaded, I made a connection to the Postgres server, and loaded the data. To do this I created a </w:t>
-      </w:r>
-      <w:proofErr w:type="spellStart"/>
-      <w:r>
-        <w:t>schema.sql</w:t>
-      </w:r>
-      <w:proofErr w:type="spellEnd"/>
-      <w:r>
-        <w:t xml:space="preserve"> document to create my tables. See below for code snippets.</w:t>
+        <w:t xml:space="preserve"> Once the data was extracted and loaded, I made a connection to the Postgres server, and loaded the data. To do this I created a schema.sql document to create my tables. See below for code snippets.</w:t>
       </w:r>
     </w:p>
     <w:p>
@@ -683,13 +648,7 @@
         <w:spacing w:after="0"/>
       </w:pPr>
       <w:r>
-        <w:t>The first table selects the smoking prevalence and the life expectancy for the USA vs the world in the year 20</w:t>
-      </w:r>
-      <w:r>
-        <w:t>16</w:t>
-      </w:r>
-      <w:r>
-        <w:t>.</w:t>
+        <w:t>The first table selects the smoking prevalence and the life expectancy for the USA vs the world in the year 2016.</w:t>
       </w:r>
     </w:p>
     <w:p>
@@ -749,25 +708,29 @@
         <w:spacing w:after="0"/>
       </w:pPr>
       <w:r>
-        <w:t xml:space="preserve">From the data above, from 2000 to 2010, the US smoking prevalence went down ~10% and the world went down ~7%. Additionally, the life expectancy went up ~2 years in the US and ~4.5 years worldwide. </w:t>
-      </w:r>
-    </w:p>
-    <w:p>
-      <w:pPr>
-        <w:spacing w:after="0"/>
-      </w:pPr>
-    </w:p>
-    <w:p>
-      <w:pPr>
-        <w:spacing w:after="0"/>
-      </w:pPr>
-    </w:p>
-    <w:p>
-      <w:pPr>
-        <w:spacing w:after="0"/>
-      </w:pPr>
-      <w:bookmarkStart w:id="0" w:name="_GoBack"/>
-      <w:bookmarkEnd w:id="0"/>
+        <w:t>From the data above, from 2000 to 201</w:t>
+      </w:r>
+      <w:r>
+        <w:t>6</w:t>
+      </w:r>
+      <w:r>
+        <w:t xml:space="preserve">, the US smoking prevalence went down ~10% and the world went down ~7%. Additionally, the life expectancy went up ~2 years in the US and ~4.5 years worldwide. </w:t>
+      </w:r>
+    </w:p>
+    <w:p>
+      <w:pPr>
+        <w:spacing w:after="0"/>
+      </w:pPr>
+    </w:p>
+    <w:p>
+      <w:pPr>
+        <w:spacing w:after="0"/>
+      </w:pPr>
+    </w:p>
+    <w:p>
+      <w:pPr>
+        <w:spacing w:after="0"/>
+      </w:pPr>
     </w:p>
     <w:p>
       <w:pPr>
@@ -912,6 +875,7 @@
     <w:lsdException w:name="HTML Sample" w:semiHidden="1" w:unhideWhenUsed="1"/>
     <w:lsdException w:name="HTML Typewriter" w:semiHidden="1" w:unhideWhenUsed="1"/>
     <w:lsdException w:name="HTML Variable" w:semiHidden="1" w:unhideWhenUsed="1"/>
+    <w:lsdException w:name="Normal Table" w:semiHidden="1" w:unhideWhenUsed="1"/>
     <w:lsdException w:name="annotation subject" w:semiHidden="1" w:unhideWhenUsed="1"/>
     <w:lsdException w:name="No List" w:semiHidden="1" w:unhideWhenUsed="1"/>
     <w:lsdException w:name="Outline List 1" w:semiHidden="1" w:unhideWhenUsed="1"/>
@@ -957,9 +921,11 @@
     <w:lsdException w:name="Table Subtle 1" w:semiHidden="1" w:unhideWhenUsed="1"/>
     <w:lsdException w:name="Table Subtle 2" w:semiHidden="1" w:unhideWhenUsed="1"/>
     <w:lsdException w:name="Table Web 1" w:semiHidden="1" w:unhideWhenUsed="1"/>
+    <w:lsdException w:name="Table Web 2" w:semiHidden="1" w:unhideWhenUsed="1"/>
     <w:lsdException w:name="Table Web 3" w:semiHidden="1" w:unhideWhenUsed="1"/>
     <w:lsdException w:name="Balloon Text" w:semiHidden="1" w:unhideWhenUsed="1"/>
     <w:lsdException w:name="Table Grid" w:uiPriority="39"/>
+    <w:lsdException w:name="Table Theme" w:semiHidden="1" w:unhideWhenUsed="1"/>
     <w:lsdException w:name="Placeholder Text" w:semiHidden="1"/>
     <w:lsdException w:name="No Spacing" w:uiPriority="1" w:qFormat="1"/>
     <w:lsdException w:name="Light Shading" w:uiPriority="60"/>
@@ -1505,7 +1471,7 @@
 </file>
 
 <file path=customXml/itemProps1.xml><?xml version="1.0" encoding="utf-8"?>
-<ds:datastoreItem xmlns:ds="http://schemas.openxmlformats.org/officeDocument/2006/customXml" ds:itemID="{D90400B1-F968-4CBC-AA16-578237952754}">
+<ds:datastoreItem xmlns:ds="http://schemas.openxmlformats.org/officeDocument/2006/customXml" ds:itemID="{DF69A931-AFA6-4C08-871C-04FDBC18DCE7}">
   <ds:schemaRefs>
     <ds:schemaRef ds:uri="http://schemas.openxmlformats.org/officeDocument/2006/bibliography"/>
   </ds:schemaRefs>

</xml_diff>